<commit_message>
Transfered the word doc into readme.md
Also created a project group to go in the root folder.
</commit_message>
<xml_diff>
--- a/Documents/Online Ordering template.docx
+++ b/Documents/Online Ordering template.docx
@@ -1,6 +1,6 @@
 
 <file path=word/document.xml><?xml version="1.0" encoding="utf-8"?>
-<w:document xmlns:wpc="http://schemas.microsoft.com/office/word/2010/wordprocessingCanvas" xmlns:cx="http://schemas.microsoft.com/office/drawing/2014/chartex" xmlns:cx1="http://schemas.microsoft.com/office/drawing/2015/9/8/chartex" xmlns:mc="http://schemas.openxmlformats.org/markup-compatibility/2006" xmlns:o="urn:schemas-microsoft-com:office:office" xmlns:r="http://schemas.openxmlformats.org/officeDocument/2006/relationships" xmlns:m="http://schemas.openxmlformats.org/officeDocument/2006/math" xmlns:v="urn:schemas-microsoft-com:vml" xmlns:wp14="http://schemas.microsoft.com/office/word/2010/wordprocessingDrawing" xmlns:wp="http://schemas.openxmlformats.org/drawingml/2006/wordprocessingDrawing" xmlns:w10="urn:schemas-microsoft-com:office:word" xmlns:w="http://schemas.openxmlformats.org/wordprocessingml/2006/main" xmlns:w14="http://schemas.microsoft.com/office/word/2010/wordml" xmlns:w15="http://schemas.microsoft.com/office/word/2012/wordml" xmlns:w16se="http://schemas.microsoft.com/office/word/2015/wordml/symex" xmlns:wpg="http://schemas.microsoft.com/office/word/2010/wordprocessingGroup" xmlns:wpi="http://schemas.microsoft.com/office/word/2010/wordprocessingInk" xmlns:wne="http://schemas.microsoft.com/office/word/2006/wordml" xmlns:wps="http://schemas.microsoft.com/office/word/2010/wordprocessingShape" mc:Ignorable="w14 w15 w16se wp14">
+<w:document xmlns:wpc="http://schemas.microsoft.com/office/word/2010/wordprocessingCanvas" xmlns:cx="http://schemas.microsoft.com/office/drawing/2014/chartex" xmlns:cx1="http://schemas.microsoft.com/office/drawing/2015/9/8/chartex" xmlns:cx2="http://schemas.microsoft.com/office/drawing/2015/10/21/chartex" xmlns:cx3="http://schemas.microsoft.com/office/drawing/2016/5/9/chartex" xmlns:cx4="http://schemas.microsoft.com/office/drawing/2016/5/10/chartex" xmlns:cx5="http://schemas.microsoft.com/office/drawing/2016/5/11/chartex" xmlns:cx6="http://schemas.microsoft.com/office/drawing/2016/5/12/chartex" xmlns:cx7="http://schemas.microsoft.com/office/drawing/2016/5/13/chartex" xmlns:cx8="http://schemas.microsoft.com/office/drawing/2016/5/14/chartex" xmlns:mc="http://schemas.openxmlformats.org/markup-compatibility/2006" xmlns:aink="http://schemas.microsoft.com/office/drawing/2016/ink" xmlns:am3d="http://schemas.microsoft.com/office/drawing/2017/model3d" xmlns:o="urn:schemas-microsoft-com:office:office" xmlns:r="http://schemas.openxmlformats.org/officeDocument/2006/relationships" xmlns:m="http://schemas.openxmlformats.org/officeDocument/2006/math" xmlns:v="urn:schemas-microsoft-com:vml" xmlns:wp14="http://schemas.microsoft.com/office/word/2010/wordprocessingDrawing" xmlns:wp="http://schemas.openxmlformats.org/drawingml/2006/wordprocessingDrawing" xmlns:w10="urn:schemas-microsoft-com:office:word" xmlns:w="http://schemas.openxmlformats.org/wordprocessingml/2006/main" xmlns:w14="http://schemas.microsoft.com/office/word/2010/wordml" xmlns:w15="http://schemas.microsoft.com/office/word/2012/wordml" xmlns:w16cid="http://schemas.microsoft.com/office/word/2016/wordml/cid" xmlns:w16se="http://schemas.microsoft.com/office/word/2015/wordml/symex" xmlns:wpg="http://schemas.microsoft.com/office/word/2010/wordprocessingGroup" xmlns:wpi="http://schemas.microsoft.com/office/word/2010/wordprocessingInk" xmlns:wne="http://schemas.microsoft.com/office/word/2006/wordml" xmlns:wps="http://schemas.microsoft.com/office/word/2010/wordprocessingShape" mc:Ignorable="w14 w15 w16se w16cid wp14">
   <w:body>
     <w:p>
       <w:pPr>
@@ -522,7 +522,7 @@
     </w:p>
     <w:p>
       <w:pPr>
-        <w:pStyle w:val="a3"/>
+        <w:pStyle w:val="ListParagraph"/>
         <w:numPr>
           <w:ilvl w:val="0"/>
           <w:numId w:val="1"/>
@@ -542,7 +542,7 @@
     </w:p>
     <w:p>
       <w:pPr>
-        <w:pStyle w:val="a3"/>
+        <w:pStyle w:val="ListParagraph"/>
         <w:numPr>
           <w:ilvl w:val="0"/>
           <w:numId w:val="1"/>
@@ -576,7 +576,7 @@
     </w:p>
     <w:p>
       <w:pPr>
-        <w:pStyle w:val="a3"/>
+        <w:pStyle w:val="ListParagraph"/>
         <w:numPr>
           <w:ilvl w:val="0"/>
           <w:numId w:val="1"/>
@@ -596,7 +596,7 @@
     </w:p>
     <w:p>
       <w:pPr>
-        <w:pStyle w:val="a3"/>
+        <w:pStyle w:val="ListParagraph"/>
         <w:numPr>
           <w:ilvl w:val="0"/>
           <w:numId w:val="1"/>
@@ -616,7 +616,7 @@
     </w:p>
     <w:p>
       <w:pPr>
-        <w:pStyle w:val="a3"/>
+        <w:pStyle w:val="ListParagraph"/>
         <w:numPr>
           <w:ilvl w:val="0"/>
           <w:numId w:val="1"/>
@@ -650,7 +650,7 @@
     </w:p>
     <w:p>
       <w:pPr>
-        <w:pStyle w:val="a3"/>
+        <w:pStyle w:val="ListParagraph"/>
         <w:numPr>
           <w:ilvl w:val="0"/>
           <w:numId w:val="1"/>
@@ -677,7 +677,7 @@
     </w:p>
     <w:p>
       <w:pPr>
-        <w:pStyle w:val="a3"/>
+        <w:pStyle w:val="ListParagraph"/>
         <w:numPr>
           <w:ilvl w:val="0"/>
           <w:numId w:val="1"/>
@@ -697,7 +697,7 @@
     </w:p>
     <w:p>
       <w:pPr>
-        <w:pStyle w:val="a3"/>
+        <w:pStyle w:val="ListParagraph"/>
         <w:numPr>
           <w:ilvl w:val="0"/>
           <w:numId w:val="1"/>
@@ -1073,7 +1073,7 @@
     </w:p>
     <w:p>
       <w:pPr>
-        <w:pStyle w:val="a3"/>
+        <w:pStyle w:val="ListParagraph"/>
         <w:numPr>
           <w:ilvl w:val="0"/>
           <w:numId w:val="3"/>
@@ -1100,7 +1100,7 @@
     </w:p>
     <w:p>
       <w:pPr>
-        <w:pStyle w:val="a3"/>
+        <w:pStyle w:val="ListParagraph"/>
         <w:numPr>
           <w:ilvl w:val="0"/>
           <w:numId w:val="3"/>
@@ -1127,7 +1127,7 @@
     </w:p>
     <w:p>
       <w:pPr>
-        <w:pStyle w:val="a3"/>
+        <w:pStyle w:val="ListParagraph"/>
         <w:numPr>
           <w:ilvl w:val="0"/>
           <w:numId w:val="3"/>
@@ -1154,7 +1154,7 @@
     </w:p>
     <w:p>
       <w:pPr>
-        <w:pStyle w:val="a3"/>
+        <w:pStyle w:val="ListParagraph"/>
         <w:numPr>
           <w:ilvl w:val="0"/>
           <w:numId w:val="3"/>
@@ -1181,7 +1181,7 @@
     </w:p>
     <w:p>
       <w:pPr>
-        <w:pStyle w:val="a3"/>
+        <w:pStyle w:val="ListParagraph"/>
         <w:numPr>
           <w:ilvl w:val="0"/>
           <w:numId w:val="3"/>
@@ -1208,7 +1208,7 @@
     </w:p>
     <w:p>
       <w:pPr>
-        <w:pStyle w:val="a3"/>
+        <w:pStyle w:val="ListParagraph"/>
         <w:numPr>
           <w:ilvl w:val="0"/>
           <w:numId w:val="3"/>
@@ -1370,7 +1370,7 @@
     </w:p>
     <w:p>
       <w:pPr>
-        <w:pStyle w:val="a3"/>
+        <w:pStyle w:val="ListParagraph"/>
         <w:numPr>
           <w:ilvl w:val="0"/>
           <w:numId w:val="4"/>
@@ -1390,7 +1390,7 @@
     </w:p>
     <w:p>
       <w:pPr>
-        <w:pStyle w:val="a3"/>
+        <w:pStyle w:val="ListParagraph"/>
         <w:numPr>
           <w:ilvl w:val="0"/>
           <w:numId w:val="4"/>
@@ -1410,7 +1410,7 @@
     </w:p>
     <w:p>
       <w:pPr>
-        <w:pStyle w:val="a3"/>
+        <w:pStyle w:val="ListParagraph"/>
         <w:numPr>
           <w:ilvl w:val="0"/>
           <w:numId w:val="4"/>
@@ -1430,7 +1430,7 @@
     </w:p>
     <w:p>
       <w:pPr>
-        <w:pStyle w:val="a3"/>
+        <w:pStyle w:val="ListParagraph"/>
         <w:numPr>
           <w:ilvl w:val="0"/>
           <w:numId w:val="4"/>
@@ -1450,7 +1450,7 @@
     </w:p>
     <w:p>
       <w:pPr>
-        <w:pStyle w:val="a3"/>
+        <w:pStyle w:val="ListParagraph"/>
         <w:numPr>
           <w:ilvl w:val="0"/>
           <w:numId w:val="4"/>
@@ -1470,7 +1470,7 @@
     </w:p>
     <w:p>
       <w:pPr>
-        <w:pStyle w:val="a3"/>
+        <w:pStyle w:val="ListParagraph"/>
         <w:numPr>
           <w:ilvl w:val="0"/>
           <w:numId w:val="4"/>
@@ -1490,7 +1490,7 @@
     </w:p>
     <w:p>
       <w:pPr>
-        <w:pStyle w:val="a3"/>
+        <w:pStyle w:val="ListParagraph"/>
         <w:numPr>
           <w:ilvl w:val="0"/>
           <w:numId w:val="4"/>
@@ -1510,7 +1510,7 @@
     </w:p>
     <w:p>
       <w:pPr>
-        <w:pStyle w:val="a3"/>
+        <w:pStyle w:val="ListParagraph"/>
         <w:numPr>
           <w:ilvl w:val="0"/>
           <w:numId w:val="4"/>
@@ -1530,7 +1530,7 @@
     </w:p>
     <w:p>
       <w:pPr>
-        <w:pStyle w:val="a3"/>
+        <w:pStyle w:val="ListParagraph"/>
         <w:numPr>
           <w:ilvl w:val="0"/>
           <w:numId w:val="4"/>
@@ -1550,7 +1550,7 @@
     </w:p>
     <w:p>
       <w:pPr>
-        <w:pStyle w:val="a3"/>
+        <w:pStyle w:val="ListParagraph"/>
         <w:numPr>
           <w:ilvl w:val="0"/>
           <w:numId w:val="4"/>
@@ -1570,7 +1570,7 @@
     </w:p>
     <w:p>
       <w:pPr>
-        <w:pStyle w:val="a3"/>
+        <w:pStyle w:val="ListParagraph"/>
         <w:numPr>
           <w:ilvl w:val="0"/>
           <w:numId w:val="4"/>
@@ -1590,7 +1590,7 @@
     </w:p>
     <w:p>
       <w:pPr>
-        <w:pStyle w:val="a3"/>
+        <w:pStyle w:val="ListParagraph"/>
         <w:rPr>
           <w:rFonts w:cstheme="minorHAnsi"/>
           <w:noProof/>
@@ -1743,8 +1743,6 @@
           <w:noProof/>
         </w:rPr>
       </w:pPr>
-      <w:bookmarkStart w:id="0" w:name="_GoBack"/>
-      <w:bookmarkEnd w:id="0"/>
     </w:p>
     <w:p>
       <w:pPr>
@@ -1804,14 +1802,7 @@
           <w:rFonts w:cstheme="minorHAnsi"/>
           <w:noProof/>
         </w:rPr>
-        <w:t xml:space="preserve"> </w:t>
-      </w:r>
-      <w:r>
-        <w:rPr>
-          <w:rFonts w:cstheme="minorHAnsi"/>
-          <w:noProof/>
-        </w:rPr>
-        <w:t>template forms</w:t>
+        <w:t xml:space="preserve"> template forms</w:t>
       </w:r>
       <w:r>
         <w:rPr>
@@ -1825,14 +1816,7 @@
           <w:rFonts w:cstheme="minorHAnsi"/>
           <w:noProof/>
         </w:rPr>
-        <w:t>above</w:t>
-      </w:r>
-      <w:r>
-        <w:rPr>
-          <w:rFonts w:cstheme="minorHAnsi"/>
-          <w:noProof/>
-        </w:rPr>
-        <w:t xml:space="preserve"> </w:t>
+        <w:t xml:space="preserve">above </w:t>
       </w:r>
       <w:r>
         <w:rPr>
@@ -1931,7 +1915,7 @@
       <w:hyperlink r:id="rId5" w:history="1">
         <w:r>
           <w:rPr>
-            <w:rStyle w:val="a4"/>
+            <w:rStyle w:val="Hyperlink"/>
             <w:rFonts w:cstheme="minorHAnsi"/>
             <w:noProof/>
           </w:rPr>
@@ -1967,6 +1951,7 @@
         <w:rPr>
           <w:rFonts w:eastAsia="Times New Roman" w:cstheme="minorHAnsi"/>
           <w:noProof/>
+          <w:color w:val="000000"/>
         </w:rPr>
       </w:pPr>
       <w:r>
@@ -1977,13 +1962,21 @@
         </w:rPr>
         <w:t xml:space="preserve">GetStarted form BG image: </w:t>
       </w:r>
+    </w:p>
+    <w:p>
+      <w:pPr>
+        <w:spacing w:after="0" w:line="240" w:lineRule="auto"/>
+        <w:rPr>
+          <w:rFonts w:eastAsia="Times New Roman" w:cstheme="minorHAnsi"/>
+          <w:noProof/>
+        </w:rPr>
+      </w:pPr>
       <w:hyperlink r:id="rId6" w:history="1">
         <w:r>
           <w:rPr>
+            <w:rStyle w:val="Hyperlink"/>
             <w:rFonts w:eastAsia="Times New Roman" w:cstheme="minorHAnsi"/>
             <w:noProof/>
-            <w:color w:val="1155CC"/>
-            <w:u w:val="single"/>
           </w:rPr>
           <w:t>https://wallpapershome.ru/eda/glavnie-blyuda/makaroni-pomidori-olivki-16053.html</w:t>
         </w:r>
@@ -2175,6 +2168,7 @@
         <w:rPr>
           <w:rFonts w:eastAsia="Times New Roman" w:cstheme="minorHAnsi"/>
           <w:noProof/>
+          <w:color w:val="000000"/>
         </w:rPr>
       </w:pPr>
     </w:p>
@@ -2198,22 +2192,28 @@
     <w:p>
       <w:pPr>
         <w:spacing w:after="0" w:line="240" w:lineRule="auto"/>
-        <w:rPr>
-          <w:rFonts w:eastAsia="Times New Roman" w:cstheme="minorHAnsi"/>
-          <w:noProof/>
-        </w:rPr>
       </w:pPr>
       <w:hyperlink r:id="rId16" w:history="1">
         <w:r>
           <w:rPr>
-            <w:rFonts w:eastAsia="Times New Roman" w:cstheme="minorHAnsi"/>
-            <w:noProof/>
-            <w:color w:val="1155CC"/>
-            <w:u w:val="single"/>
+            <w:rStyle w:val="Hyperlink"/>
+            <w:rFonts w:ascii="Segoe UI" w:hAnsi="Segoe UI" w:cs="Segoe UI"/>
+            <w:color w:val="0366D6"/>
+            <w:sz w:val="21"/>
+            <w:szCs w:val="21"/>
+            <w:u w:val="none"/>
+            <w:shd w:val="clear" w:color="auto" w:fill="FFFFFF"/>
           </w:rPr>
-          <w:t>https://icon-icons.com/ru/download/59205/PNG/128/</w:t>
+          <w:t>https://icon-icons.com/icon/social-media-facebook-circle/83091</w:t>
         </w:r>
       </w:hyperlink>
+      <w:r>
+        <w:rPr>
+          <w:rFonts w:eastAsia="Times New Roman" w:cstheme="minorHAnsi"/>
+          <w:noProof/>
+        </w:rPr>
+        <w:t xml:space="preserve"> (Free for commercial use)</w:t>
+      </w:r>
     </w:p>
     <w:p>
       <w:pPr>
@@ -2226,14 +2226,27 @@
       <w:hyperlink r:id="rId17" w:history="1">
         <w:r>
           <w:rPr>
+            <w:rStyle w:val="Hyperlink"/>
             <w:rFonts w:eastAsia="Times New Roman" w:cstheme="minorHAnsi"/>
             <w:noProof/>
-            <w:color w:val="1155CC"/>
-            <w:u w:val="single"/>
           </w:rPr>
-          <w:t>https://icon-icons.com/ru/download/83078/PNG/128/</w:t>
+          <w:t>https://icon-icons.com/icon/social-media-twitter-circle/83078</w:t>
         </w:r>
       </w:hyperlink>
+      <w:r>
+        <w:rPr>
+          <w:rFonts w:eastAsia="Times New Roman" w:cstheme="minorHAnsi"/>
+          <w:noProof/>
+        </w:rPr>
+        <w:t xml:space="preserve"> (F</w:t>
+      </w:r>
+      <w:r>
+        <w:rPr>
+          <w:rFonts w:eastAsia="Times New Roman" w:cstheme="minorHAnsi"/>
+          <w:noProof/>
+        </w:rPr>
+        <w:t>ree for commercial use)</w:t>
+      </w:r>
     </w:p>
     <w:p>
       <w:pPr>
@@ -2246,14 +2259,21 @@
       <w:hyperlink r:id="rId18" w:history="1">
         <w:r>
           <w:rPr>
-            <w:rFonts w:eastAsia="Times New Roman" w:cstheme="minorHAnsi"/>
-            <w:noProof/>
-            <w:color w:val="1155CC"/>
-            <w:u w:val="single"/>
+            <w:rStyle w:val="Hyperlink"/>
           </w:rPr>
-          <w:t>https://icon-icons.com/ru/download/83102/PNG/128/</w:t>
+          <w:t>https://icon-icons.com/icon/social-media-circle-instagram/83102</w:t>
         </w:r>
       </w:hyperlink>
+      <w:r>
+        <w:t xml:space="preserve"> </w:t>
+      </w:r>
+      <w:r>
+        <w:rPr>
+          <w:rFonts w:eastAsia="Times New Roman" w:cstheme="minorHAnsi"/>
+          <w:noProof/>
+        </w:rPr>
+        <w:t>(Free for commercial use)</w:t>
+      </w:r>
     </w:p>
     <w:p>
       <w:pPr>
@@ -2261,19 +2281,29 @@
         <w:rPr>
           <w:rFonts w:eastAsia="Times New Roman" w:cstheme="minorHAnsi"/>
           <w:noProof/>
-        </w:rPr>
-      </w:pPr>
-      <w:hyperlink r:id="rId19" w:history="1">
-        <w:r>
-          <w:rPr>
-            <w:rFonts w:eastAsia="Times New Roman" w:cstheme="minorHAnsi"/>
-            <w:noProof/>
-            <w:color w:val="1155CC"/>
-            <w:u w:val="single"/>
-          </w:rPr>
-          <w:t>https://icon-icons.com/ru/download/83061/PNG/128/</w:t>
-        </w:r>
-      </w:hyperlink>
+          <w:color w:val="1155CC"/>
+          <w:u w:val="single"/>
+        </w:rPr>
+      </w:pPr>
+      <w:r>
+        <w:rPr>
+          <w:rFonts w:eastAsia="Times New Roman" w:cstheme="minorHAnsi"/>
+          <w:noProof/>
+          <w:color w:val="1155CC"/>
+          <w:u w:val="single"/>
+        </w:rPr>
+        <w:t>https://icon-icons.com/icon/social-media-youtube-circle/83061</w:t>
+      </w:r>
+      <w:r>
+        <w:t xml:space="preserve"> </w:t>
+      </w:r>
+      <w:r>
+        <w:rPr>
+          <w:rFonts w:eastAsia="Times New Roman" w:cstheme="minorHAnsi"/>
+          <w:noProof/>
+        </w:rPr>
+        <w:t>(Free for commercial use)</w:t>
+      </w:r>
     </w:p>
     <w:sectPr>
       <w:pgSz w:w="12240" w:h="15840"/>
@@ -2286,7 +2316,7 @@
 </file>
 
 <file path=word/numbering.xml><?xml version="1.0" encoding="utf-8"?>
-<w:numbering xmlns:wpc="http://schemas.microsoft.com/office/word/2010/wordprocessingCanvas" xmlns:cx="http://schemas.microsoft.com/office/drawing/2014/chartex" xmlns:cx1="http://schemas.microsoft.com/office/drawing/2015/9/8/chartex" xmlns:mc="http://schemas.openxmlformats.org/markup-compatibility/2006" xmlns:o="urn:schemas-microsoft-com:office:office" xmlns:r="http://schemas.openxmlformats.org/officeDocument/2006/relationships" xmlns:m="http://schemas.openxmlformats.org/officeDocument/2006/math" xmlns:v="urn:schemas-microsoft-com:vml" xmlns:wp14="http://schemas.microsoft.com/office/word/2010/wordprocessingDrawing" xmlns:wp="http://schemas.openxmlformats.org/drawingml/2006/wordprocessingDrawing" xmlns:w10="urn:schemas-microsoft-com:office:word" xmlns:w="http://schemas.openxmlformats.org/wordprocessingml/2006/main" xmlns:w14="http://schemas.microsoft.com/office/word/2010/wordml" xmlns:w15="http://schemas.microsoft.com/office/word/2012/wordml" xmlns:w16se="http://schemas.microsoft.com/office/word/2015/wordml/symex" xmlns:wpg="http://schemas.microsoft.com/office/word/2010/wordprocessingGroup" xmlns:wpi="http://schemas.microsoft.com/office/word/2010/wordprocessingInk" xmlns:wne="http://schemas.microsoft.com/office/word/2006/wordml" xmlns:wps="http://schemas.microsoft.com/office/word/2010/wordprocessingShape" mc:Ignorable="w14 w15 w16se wp14">
+<w:numbering xmlns:wpc="http://schemas.microsoft.com/office/word/2010/wordprocessingCanvas" xmlns:cx="http://schemas.microsoft.com/office/drawing/2014/chartex" xmlns:cx1="http://schemas.microsoft.com/office/drawing/2015/9/8/chartex" xmlns:cx2="http://schemas.microsoft.com/office/drawing/2015/10/21/chartex" xmlns:cx3="http://schemas.microsoft.com/office/drawing/2016/5/9/chartex" xmlns:cx4="http://schemas.microsoft.com/office/drawing/2016/5/10/chartex" xmlns:cx5="http://schemas.microsoft.com/office/drawing/2016/5/11/chartex" xmlns:cx6="http://schemas.microsoft.com/office/drawing/2016/5/12/chartex" xmlns:cx7="http://schemas.microsoft.com/office/drawing/2016/5/13/chartex" xmlns:cx8="http://schemas.microsoft.com/office/drawing/2016/5/14/chartex" xmlns:mc="http://schemas.openxmlformats.org/markup-compatibility/2006" xmlns:aink="http://schemas.microsoft.com/office/drawing/2016/ink" xmlns:am3d="http://schemas.microsoft.com/office/drawing/2017/model3d" xmlns:o="urn:schemas-microsoft-com:office:office" xmlns:r="http://schemas.openxmlformats.org/officeDocument/2006/relationships" xmlns:m="http://schemas.openxmlformats.org/officeDocument/2006/math" xmlns:v="urn:schemas-microsoft-com:vml" xmlns:wp14="http://schemas.microsoft.com/office/word/2010/wordprocessingDrawing" xmlns:wp="http://schemas.openxmlformats.org/drawingml/2006/wordprocessingDrawing" xmlns:w10="urn:schemas-microsoft-com:office:word" xmlns:w="http://schemas.openxmlformats.org/wordprocessingml/2006/main" xmlns:w14="http://schemas.microsoft.com/office/word/2010/wordml" xmlns:w15="http://schemas.microsoft.com/office/word/2012/wordml" xmlns:w16cid="http://schemas.microsoft.com/office/word/2016/wordml/cid" xmlns:w16se="http://schemas.microsoft.com/office/word/2015/wordml/symex" xmlns:wpg="http://schemas.microsoft.com/office/word/2010/wordprocessingGroup" xmlns:wpi="http://schemas.microsoft.com/office/word/2010/wordprocessingInk" xmlns:wne="http://schemas.microsoft.com/office/word/2006/wordml" xmlns:wps="http://schemas.microsoft.com/office/word/2010/wordprocessingShape" mc:Ignorable="w14 w15 w16se w16cid wp14">
   <w:abstractNum w:abstractNumId="0" w15:restartNumberingAfterBreak="0">
     <w:nsid w:val="044048EC"/>
     <w:multiLevelType w:val="hybridMultilevel"/>
@@ -2753,7 +2783,7 @@
 </file>
 
 <file path=word/styles.xml><?xml version="1.0" encoding="utf-8"?>
-<w:styles xmlns:mc="http://schemas.openxmlformats.org/markup-compatibility/2006" xmlns:r="http://schemas.openxmlformats.org/officeDocument/2006/relationships" xmlns:w="http://schemas.openxmlformats.org/wordprocessingml/2006/main" xmlns:w14="http://schemas.microsoft.com/office/word/2010/wordml" xmlns:w15="http://schemas.microsoft.com/office/word/2012/wordml" xmlns:w16se="http://schemas.microsoft.com/office/word/2015/wordml/symex" mc:Ignorable="w14 w15 w16se">
+<w:styles xmlns:mc="http://schemas.openxmlformats.org/markup-compatibility/2006" xmlns:r="http://schemas.openxmlformats.org/officeDocument/2006/relationships" xmlns:w="http://schemas.openxmlformats.org/wordprocessingml/2006/main" xmlns:w14="http://schemas.microsoft.com/office/word/2010/wordml" xmlns:w15="http://schemas.microsoft.com/office/word/2012/wordml" xmlns:w16cid="http://schemas.microsoft.com/office/word/2016/wordml/cid" xmlns:w16se="http://schemas.microsoft.com/office/word/2015/wordml/symex" mc:Ignorable="w14 w15 w16se w16cid">
   <w:docDefaults>
     <w:rPrDefault>
       <w:rPr>
@@ -2769,7 +2799,7 @@
       </w:pPr>
     </w:pPrDefault>
   </w:docDefaults>
-  <w:latentStyles w:defLockedState="0" w:defUIPriority="99" w:defSemiHidden="0" w:defUnhideWhenUsed="0" w:defQFormat="0" w:count="371">
+  <w:latentStyles w:defLockedState="0" w:defUIPriority="99" w:defSemiHidden="0" w:defUnhideWhenUsed="0" w:defQFormat="0" w:count="376">
     <w:lsdException w:name="Normal" w:uiPriority="0" w:qFormat="1"/>
     <w:lsdException w:name="heading 1" w:uiPriority="9" w:qFormat="1"/>
     <w:lsdException w:name="heading 2" w:semiHidden="1" w:uiPriority="9" w:unhideWhenUsed="1" w:qFormat="1"/>
@@ -2875,7 +2905,6 @@
     <w:lsdException w:name="HTML Sample" w:semiHidden="1" w:unhideWhenUsed="1"/>
     <w:lsdException w:name="HTML Typewriter" w:semiHidden="1" w:unhideWhenUsed="1"/>
     <w:lsdException w:name="HTML Variable" w:semiHidden="1" w:unhideWhenUsed="1"/>
-    <w:lsdException w:name="Normal Table" w:semiHidden="1" w:unhideWhenUsed="1"/>
     <w:lsdException w:name="annotation subject" w:semiHidden="1" w:unhideWhenUsed="1"/>
     <w:lsdException w:name="No List" w:semiHidden="1" w:unhideWhenUsed="1"/>
     <w:lsdException w:name="Outline List 1" w:semiHidden="1" w:unhideWhenUsed="1"/>
@@ -2918,11 +2947,8 @@
     <w:lsdException w:name="Table Contemporary" w:semiHidden="1" w:unhideWhenUsed="1"/>
     <w:lsdException w:name="Table Elegant" w:semiHidden="1" w:unhideWhenUsed="1"/>
     <w:lsdException w:name="Table Professional" w:semiHidden="1" w:unhideWhenUsed="1"/>
-    <w:lsdException w:name="Table Subtle 1" w:semiHidden="1" w:unhideWhenUsed="1"/>
     <w:lsdException w:name="Table Subtle 2" w:semiHidden="1" w:unhideWhenUsed="1"/>
     <w:lsdException w:name="Table Web 1" w:semiHidden="1" w:unhideWhenUsed="1"/>
-    <w:lsdException w:name="Table Web 2" w:semiHidden="1" w:unhideWhenUsed="1"/>
-    <w:lsdException w:name="Table Web 3" w:semiHidden="1" w:unhideWhenUsed="1"/>
     <w:lsdException w:name="Balloon Text" w:semiHidden="1" w:unhideWhenUsed="1"/>
     <w:lsdException w:name="Table Grid" w:uiPriority="39"/>
     <w:lsdException w:name="Table Theme" w:semiHidden="1" w:unhideWhenUsed="1"/>
@@ -3141,18 +3167,22 @@
     <w:lsdException w:name="List Table 5 Dark Accent 6" w:uiPriority="50"/>
     <w:lsdException w:name="List Table 6 Colorful Accent 6" w:uiPriority="51"/>
     <w:lsdException w:name="List Table 7 Colorful Accent 6" w:uiPriority="52"/>
+    <w:lsdException w:name="Mention" w:semiHidden="1" w:unhideWhenUsed="1"/>
+    <w:lsdException w:name="Smart Hyperlink" w:semiHidden="1" w:unhideWhenUsed="1"/>
+    <w:lsdException w:name="Hashtag" w:semiHidden="1" w:unhideWhenUsed="1"/>
+    <w:lsdException w:name="Unresolved Mention" w:semiHidden="1" w:unhideWhenUsed="1"/>
+    <w:lsdException w:name="Smart Link" w:semiHidden="1" w:unhideWhenUsed="1"/>
   </w:latentStyles>
-  <w:style w:type="paragraph" w:default="1" w:styleId="a">
+  <w:style w:type="paragraph" w:default="1" w:styleId="Normal">
     <w:name w:val="Normal"/>
     <w:qFormat/>
   </w:style>
-  <w:style w:type="character" w:default="1" w:styleId="a0">
+  <w:style w:type="character" w:default="1" w:styleId="DefaultParagraphFont">
     <w:name w:val="Default Paragraph Font"/>
     <w:uiPriority w:val="1"/>
-    <w:semiHidden/>
     <w:unhideWhenUsed/>
   </w:style>
-  <w:style w:type="table" w:default="1" w:styleId="a1">
+  <w:style w:type="table" w:default="1" w:styleId="TableNormal">
     <w:name w:val="Normal Table"/>
     <w:uiPriority w:val="99"/>
     <w:semiHidden/>
@@ -3167,15 +3197,15 @@
       </w:tblCellMar>
     </w:tblPr>
   </w:style>
-  <w:style w:type="numbering" w:default="1" w:styleId="a2">
+  <w:style w:type="numbering" w:default="1" w:styleId="NoList">
     <w:name w:val="No List"/>
     <w:uiPriority w:val="99"/>
     <w:semiHidden/>
     <w:unhideWhenUsed/>
   </w:style>
-  <w:style w:type="paragraph" w:styleId="a3">
+  <w:style w:type="paragraph" w:styleId="ListParagraph">
     <w:name w:val="List Paragraph"/>
-    <w:basedOn w:val="a"/>
+    <w:basedOn w:val="Normal"/>
     <w:uiPriority w:val="34"/>
     <w:qFormat/>
     <w:rsid w:val="00DB459E"/>
@@ -3184,15 +3214,27 @@
       <w:contextualSpacing/>
     </w:pPr>
   </w:style>
-  <w:style w:type="character" w:styleId="a4">
+  <w:style w:type="character" w:styleId="Hyperlink">
     <w:name w:val="Hyperlink"/>
-    <w:basedOn w:val="a0"/>
+    <w:basedOn w:val="DefaultParagraphFont"/>
     <w:uiPriority w:val="99"/>
     <w:unhideWhenUsed/>
     <w:rsid w:val="008B7040"/>
     <w:rPr>
       <w:color w:val="0563C1" w:themeColor="hyperlink"/>
       <w:u w:val="single"/>
+    </w:rPr>
+  </w:style>
+  <w:style w:type="character" w:styleId="UnresolvedMention">
+    <w:name w:val="Unresolved Mention"/>
+    <w:basedOn w:val="DefaultParagraphFont"/>
+    <w:uiPriority w:val="99"/>
+    <w:semiHidden/>
+    <w:unhideWhenUsed/>
+    <w:rsid w:val="00690277"/>
+    <w:rPr>
+      <w:color w:val="605E5C"/>
+      <w:shd w:val="clear" w:color="auto" w:fill="E1DFDD"/>
     </w:rPr>
   </w:style>
 </w:styles>

</xml_diff>